<commit_message>
Nais! Try de sound
</commit_message>
<xml_diff>
--- a/ProjecteOficial/Putades.docx
+++ b/ProjecteOficial/Putades.docx
@@ -4,7 +4,15 @@
   <w:body>
     <w:p>
       <w:r>
-        <w:t xml:space="preserve">Si fa un load </w:t>
+        <w:t xml:space="preserve">Si fa un </w:t>
+      </w:r>
+      <w:proofErr w:type="spellStart"/>
+      <w:r>
+        <w:t>load</w:t>
+      </w:r>
+      <w:proofErr w:type="spellEnd"/>
+      <w:r>
+        <w:t xml:space="preserve"> </w:t>
       </w:r>
       <w:r>
         <w:t>d’alguna</w:t>
@@ -21,7 +29,15 @@
     </w:p>
     <w:p>
       <w:r>
-        <w:t xml:space="preserve">Posar un noLoop(); al draw(){} </w:t>
+        <w:t xml:space="preserve">Posar un </w:t>
+      </w:r>
+      <w:proofErr w:type="spellStart"/>
+      <w:r>
+        <w:t>noLoop</w:t>
+      </w:r>
+      <w:proofErr w:type="spellEnd"/>
+      <w:r>
+        <w:t xml:space="preserve">(); al draw(){} </w:t>
       </w:r>
       <w:r>
         <w:t>en el meu cas, després de:</w:t>
@@ -33,11 +49,19 @@
           <w:i/>
         </w:rPr>
       </w:pPr>
+      <w:proofErr w:type="spellStart"/>
       <w:r>
         <w:rPr>
           <w:i/>
         </w:rPr>
-        <w:t>lines = loadStrings("Visual/Characters/Player/p"+ptg+"_spritesheet.txt");</w:t>
+        <w:t>lines</w:t>
+      </w:r>
+      <w:proofErr w:type="spellEnd"/>
+      <w:r>
+        <w:rPr>
+          <w:i/>
+        </w:rPr>
+        <w:t xml:space="preserve"> = loadStrings("Visual/Characters/Player/p"+ptg+"_spritesheet.txt");</w:t>
       </w:r>
     </w:p>
     <w:p>
@@ -48,19 +72,33 @@
       </w:pPr>
     </w:p>
     <w:p>
-      <w:pPr>
-        <w:rPr>
-          <w:u w:val="single"/>
-        </w:rPr>
-      </w:pPr>
-      <w:r>
-        <w:t>Hi ha vegades que carrega una imatge, altres que no. Es degut al frameR</w:t>
+      <w:r>
+        <w:t xml:space="preserve">Hi ha vegades que carrega una imatge, altres que no. Es degut al </w:t>
+      </w:r>
+      <w:proofErr w:type="spellStart"/>
+      <w:r>
+        <w:t>frameRate</w:t>
+      </w:r>
+      <w:proofErr w:type="spellEnd"/>
+      <w:r>
+        <w:t>.. si és superior a 16 pot ser que la carregui o no. Si es 60 no la carrega mai i si es 10 o inferior la carrega sempre.</w:t>
+      </w:r>
+    </w:p>
+    <w:p/>
+    <w:p>
+      <w:r>
+        <w:t xml:space="preserve">S’ha de posar al acabar tot el projecte un focus, ja que sinó s’haurà de fer </w:t>
+      </w:r>
+      <w:proofErr w:type="spellStart"/>
+      <w:r>
+        <w:t>click</w:t>
+      </w:r>
+      <w:proofErr w:type="spellEnd"/>
+      <w:r>
+        <w:t xml:space="preserve"> per començar el joc. O posar un botó que executi el joc.</w:t>
       </w:r>
       <w:bookmarkStart w:id="0" w:name="_GoBack"/>
       <w:bookmarkEnd w:id="0"/>
-      <w:r>
-        <w:t>ate.. si és superior a 16 pot ser que la carregui o no. Si es 60 no la carrega mai i si es 10 o inferior la carrega sempre.</w:t>
-      </w:r>
     </w:p>
     <w:sectPr>
       <w:pgSz w:w="11906" w:h="16838"/>

</xml_diff>

<commit_message>
Error a: Dret, Salt, Esquerre+Dret. Gone..
</commit_message>
<xml_diff>
--- a/ProjecteOficial/Putades.docx
+++ b/ProjecteOficial/Putades.docx
@@ -4,7 +4,15 @@
   <w:body>
     <w:p>
       <w:r>
-        <w:t xml:space="preserve">Si fa un load </w:t>
+        <w:t xml:space="preserve">Si fa un </w:t>
+      </w:r>
+      <w:proofErr w:type="spellStart"/>
+      <w:r>
+        <w:t>load</w:t>
+      </w:r>
+      <w:proofErr w:type="spellEnd"/>
+      <w:r>
+        <w:t xml:space="preserve"> </w:t>
       </w:r>
       <w:r>
         <w:t>d’alguna</w:t>
@@ -21,7 +29,15 @@
     </w:p>
     <w:p>
       <w:r>
-        <w:t xml:space="preserve">Posar un noLoop(); al draw(){} </w:t>
+        <w:t xml:space="preserve">Posar un </w:t>
+      </w:r>
+      <w:proofErr w:type="spellStart"/>
+      <w:r>
+        <w:t>noLoop</w:t>
+      </w:r>
+      <w:proofErr w:type="spellEnd"/>
+      <w:r>
+        <w:t xml:space="preserve">(); al draw(){} </w:t>
       </w:r>
       <w:r>
         <w:t>en el meu cas, després de:</w:t>
@@ -33,11 +49,19 @@
           <w:i/>
         </w:rPr>
       </w:pPr>
+      <w:proofErr w:type="spellStart"/>
       <w:r>
         <w:rPr>
           <w:i/>
         </w:rPr>
-        <w:t>lines = loadStrings("Visual/Characters/Player/p"+ptg+"_spritesheet.txt");</w:t>
+        <w:t>lines</w:t>
+      </w:r>
+      <w:proofErr w:type="spellEnd"/>
+      <w:r>
+        <w:rPr>
+          <w:i/>
+        </w:rPr>
+        <w:t xml:space="preserve"> = loadStrings("Visual/Characters/Player/p"+ptg+"_spritesheet.txt");</w:t>
       </w:r>
     </w:p>
     <w:p>
@@ -49,19 +73,65 @@
     </w:p>
     <w:p>
       <w:r>
-        <w:t>Hi ha vegades que carrega una imatge, altres que no. Es degut al frameRate.. si és superior a 16 pot ser que la carregui o no. Si es 60 no la carrega mai i si es 10 o inferior la carrega sempre.</w:t>
+        <w:t xml:space="preserve">Hi ha vegades que carrega una imatge, altres que no. Es degut al </w:t>
+      </w:r>
+      <w:proofErr w:type="spellStart"/>
+      <w:r>
+        <w:t>frameRate</w:t>
+      </w:r>
+      <w:proofErr w:type="spellEnd"/>
+      <w:r>
+        <w:t>.. si és superior a 16 pot ser que la carregui o no. Si es 60 no la carrega mai i si es 10 o inferior la carrega sempre.</w:t>
       </w:r>
     </w:p>
     <w:p/>
     <w:p>
       <w:r>
-        <w:t>S’ha de posar al acabar tot el projecte un focus, ja que sinó s’haurà de fer click per començar el joc. O posar un botó que executi el joc.</w:t>
+        <w:t xml:space="preserve">S’ha de posar al acabar tot el projecte un focus, ja que sinó s’haurà de fer </w:t>
+      </w:r>
+      <w:proofErr w:type="spellStart"/>
+      <w:r>
+        <w:t>click</w:t>
+      </w:r>
+      <w:proofErr w:type="spellEnd"/>
+      <w:r>
+        <w:t xml:space="preserve"> per començar el joc. O posar un botó que executi el joc.</w:t>
       </w:r>
     </w:p>
     <w:p/>
     <w:p>
       <w:r>
-        <w:t>Si es canvia el framerate, explota. (Imatges not working)</w:t>
+        <w:t xml:space="preserve">Si es canvia el </w:t>
+      </w:r>
+      <w:proofErr w:type="spellStart"/>
+      <w:r>
+        <w:t>framerate</w:t>
+      </w:r>
+      <w:proofErr w:type="spellEnd"/>
+      <w:r>
+        <w:t xml:space="preserve">, explota. (Imatges </w:t>
+      </w:r>
+      <w:proofErr w:type="spellStart"/>
+      <w:r>
+        <w:t>not</w:t>
+      </w:r>
+      <w:proofErr w:type="spellEnd"/>
+      <w:r>
+        <w:t xml:space="preserve"> </w:t>
+      </w:r>
+      <w:proofErr w:type="spellStart"/>
+      <w:r>
+        <w:t>working</w:t>
+      </w:r>
+      <w:proofErr w:type="spellEnd"/>
+      <w:r>
+        <w:t>)</w:t>
+      </w:r>
+    </w:p>
+    <w:p/>
+    <w:p>
+      <w:r>
+        <w:t>No he trobat com arreglar el: Dret, Salt, Esquerre + Dret. Desapareix personatge un mmnt.</w:t>
       </w:r>
       <w:bookmarkStart w:id="0" w:name="_GoBack"/>
       <w:bookmarkEnd w:id="0"/>
@@ -717,7 +787,7 @@
   <a:extraClrSchemeLst/>
   <a:extLst>
     <a:ext uri="{05A4C25C-085E-4340-85A3-A5531E510DB2}">
-      <thm15:themeFamily xmlns:thm15="http://schemas.microsoft.com/office/thememl/2012/main" xmlns="" name="Office Theme" id="{62F939B6-93AF-4DB8-9C6B-D6C7DFDC589F}" vid="{4A3C46E8-61CC-4603-A589-7422A47A8E4A}"/>
+      <thm15:themeFamily xmlns="" xmlns:thm15="http://schemas.microsoft.com/office/thememl/2012/main" name="Office Theme" id="{62F939B6-93AF-4DB8-9C6B-D6C7DFDC589F}" vid="{4A3C46E8-61CC-4603-A589-7422A47A8E4A}"/>
     </a:ext>
   </a:extLst>
 </a:theme>

</xml_diff>

<commit_message>
TryCursor, re-Try Sound... gota fix jump.
</commit_message>
<xml_diff>
--- a/ProjecteOficial/Putades.docx
+++ b/ProjecteOficial/Putades.docx
@@ -4,15 +4,7 @@
   <w:body>
     <w:p>
       <w:r>
-        <w:t xml:space="preserve">Si fa un </w:t>
-      </w:r>
-      <w:proofErr w:type="spellStart"/>
-      <w:r>
-        <w:t>load</w:t>
-      </w:r>
-      <w:proofErr w:type="spellEnd"/>
-      <w:r>
-        <w:t xml:space="preserve"> </w:t>
+        <w:t xml:space="preserve">Si fa un load </w:t>
       </w:r>
       <w:r>
         <w:t>d’alguna</w:t>
@@ -29,15 +21,7 @@
     </w:p>
     <w:p>
       <w:r>
-        <w:t xml:space="preserve">Posar un </w:t>
-      </w:r>
-      <w:proofErr w:type="spellStart"/>
-      <w:r>
-        <w:t>noLoop</w:t>
-      </w:r>
-      <w:proofErr w:type="spellEnd"/>
-      <w:r>
-        <w:t xml:space="preserve">(); al draw(){} </w:t>
+        <w:t xml:space="preserve">Posar un noLoop(); al draw(){} </w:t>
       </w:r>
       <w:r>
         <w:t>en el meu cas, després de:</w:t>
@@ -49,19 +33,11 @@
           <w:i/>
         </w:rPr>
       </w:pPr>
-      <w:proofErr w:type="spellStart"/>
       <w:r>
         <w:rPr>
           <w:i/>
         </w:rPr>
-        <w:t>lines</w:t>
-      </w:r>
-      <w:proofErr w:type="spellEnd"/>
-      <w:r>
-        <w:rPr>
-          <w:i/>
-        </w:rPr>
-        <w:t xml:space="preserve"> = loadStrings("Visual/Characters/Player/p"+ptg+"_spritesheet.txt");</w:t>
+        <w:t>lines = loadStrings("Visual/Characters/Player/p"+ptg+"_spritesheet.txt");</w:t>
       </w:r>
     </w:p>
     <w:p>
@@ -73,81 +49,25 @@
     </w:p>
     <w:p>
       <w:r>
-        <w:t xml:space="preserve">Hi ha vegades que carrega una imatge, altres que no. Es degut al </w:t>
-      </w:r>
-      <w:proofErr w:type="spellStart"/>
-      <w:r>
-        <w:t>frameRate</w:t>
-      </w:r>
-      <w:proofErr w:type="spellEnd"/>
-      <w:r>
-        <w:t>.. si és superior a 16 pot ser que la carregui o no. Si es 60 no la carrega mai i si es 10 o inferior la carrega sempre.</w:t>
+        <w:t>Hi ha vegades que carrega una imatge, altres que no. Es degut al frameRate.. si és superior a 16 pot ser que la carregui o no. Si es 60 no la carrega mai i si es 10 o inferior la carrega sempre.</w:t>
       </w:r>
     </w:p>
     <w:p/>
     <w:p>
       <w:r>
-        <w:t xml:space="preserve">S’ha de posar al acabar tot el projecte un focus, ja que sinó s’haurà de fer </w:t>
-      </w:r>
-      <w:proofErr w:type="spellStart"/>
-      <w:r>
-        <w:t>click</w:t>
-      </w:r>
-      <w:proofErr w:type="spellEnd"/>
-      <w:r>
-        <w:t xml:space="preserve"> per començar el joc. O posar un botó que executi el joc.</w:t>
+        <w:t>S’ha de posar al acabar tot el projecte un focus, ja que sinó s’haurà de fer click per començar el joc. O posar un botó que executi el joc.</w:t>
       </w:r>
     </w:p>
     <w:p/>
     <w:p>
       <w:r>
-        <w:t xml:space="preserve">Si es canvia el </w:t>
-      </w:r>
-      <w:proofErr w:type="spellStart"/>
-      <w:r>
-        <w:t>framerate</w:t>
-      </w:r>
-      <w:proofErr w:type="spellEnd"/>
-      <w:r>
-        <w:t xml:space="preserve">, explota. (Imatges </w:t>
-      </w:r>
-      <w:proofErr w:type="spellStart"/>
-      <w:r>
-        <w:t>not</w:t>
-      </w:r>
-      <w:proofErr w:type="spellEnd"/>
-      <w:r>
-        <w:t xml:space="preserve"> </w:t>
-      </w:r>
-      <w:proofErr w:type="spellStart"/>
-      <w:r>
-        <w:t>working</w:t>
-      </w:r>
-      <w:proofErr w:type="spellEnd"/>
-      <w:r>
-        <w:t>)</w:t>
+        <w:t>Si es canvia el framerate, explota. (Imatges not working)</w:t>
       </w:r>
     </w:p>
     <w:p/>
     <w:p>
       <w:r>
-        <w:t xml:space="preserve">El so de </w:t>
-      </w:r>
-      <w:proofErr w:type="spellStart"/>
-      <w:r>
-        <w:t>boing</w:t>
-      </w:r>
-      <w:proofErr w:type="spellEnd"/>
-      <w:r>
-        <w:t xml:space="preserve"> no </w:t>
-      </w:r>
-      <w:proofErr w:type="spellStart"/>
-      <w:r>
-        <w:t>funka</w:t>
-      </w:r>
-      <w:proofErr w:type="spellEnd"/>
-      <w:r>
-        <w:t xml:space="preserve"> 100%.</w:t>
+        <w:t>El so de boing no funka 100%.</w:t>
       </w:r>
     </w:p>
     <w:p/>
@@ -158,60 +78,17 @@
         </w:rPr>
       </w:pPr>
       <w:r>
-        <w:t xml:space="preserve">Quan faig </w:t>
-      </w:r>
-      <w:proofErr w:type="spellStart"/>
-      <w:r>
-        <w:t>apareixe</w:t>
-      </w:r>
-      <w:proofErr w:type="spellEnd"/>
-      <w:r>
-        <w:t xml:space="preserve"> els controls al menú, si tanco i reobro sense moure </w:t>
-      </w:r>
-      <w:proofErr w:type="spellStart"/>
-      <w:r>
-        <w:t>mouseX</w:t>
-      </w:r>
-      <w:proofErr w:type="spellEnd"/>
-      <w:r>
-        <w:t xml:space="preserve"> ni </w:t>
-      </w:r>
-      <w:proofErr w:type="spellStart"/>
-      <w:r>
-        <w:t>mouseY</w:t>
-      </w:r>
-      <w:proofErr w:type="spellEnd"/>
-      <w:r>
-        <w:t xml:space="preserve"> es tanca automàticament, encara que no es faci el </w:t>
-      </w:r>
-      <w:proofErr w:type="spellStart"/>
-      <w:r>
-        <w:t>click</w:t>
-      </w:r>
-      <w:proofErr w:type="spellEnd"/>
-      <w:r>
-        <w:t xml:space="preserve"> esquerre. S’arregla assignant una nova posició al </w:t>
-      </w:r>
-      <w:proofErr w:type="spellStart"/>
-      <w:r>
-        <w:t>mouseX</w:t>
-      </w:r>
-      <w:proofErr w:type="spellEnd"/>
-      <w:r>
-        <w:t xml:space="preserve"> i </w:t>
-      </w:r>
-      <w:proofErr w:type="spellStart"/>
-      <w:r>
-        <w:t>mouseY</w:t>
-      </w:r>
-      <w:proofErr w:type="spellEnd"/>
-      <w:r>
-        <w:t xml:space="preserve"> automàticament.</w:t>
+        <w:t>Quan faig apareixe els controls al menú, si tanco i reobro sense moure mouseX ni mouseY es tanca automàticament, encara que no es faci el click esquerre. S’arregla assignant una nova posició al mouseX i mouseY automàticament.</w:t>
+      </w:r>
+    </w:p>
+    <w:p/>
+    <w:p>
+      <w:r>
+        <w:t>Intentant fer un cursor(img) amb una imatge personalitzada, salta l’error d’invalid hotSpot.</w:t>
       </w:r>
       <w:bookmarkStart w:id="0" w:name="_GoBack"/>
       <w:bookmarkEnd w:id="0"/>
     </w:p>
-    <w:p/>
     <w:sectPr>
       <w:pgSz w:w="11906" w:h="16838"/>
       <w:pgMar w:top="1417" w:right="1701" w:bottom="1417" w:left="1701" w:header="708" w:footer="708" w:gutter="0"/>
@@ -863,7 +740,7 @@
   <a:extraClrSchemeLst/>
   <a:extLst>
     <a:ext uri="{05A4C25C-085E-4340-85A3-A5531E510DB2}">
-      <thm15:themeFamily xmlns="" xmlns:thm15="http://schemas.microsoft.com/office/thememl/2012/main" name="Office Theme" id="{62F939B6-93AF-4DB8-9C6B-D6C7DFDC589F}" vid="{4A3C46E8-61CC-4603-A589-7422A47A8E4A}"/>
+      <thm15:themeFamily xmlns:thm15="http://schemas.microsoft.com/office/thememl/2012/main" xmlns="" name="Office Theme" id="{62F939B6-93AF-4DB8-9C6B-D6C7DFDC589F}" vid="{4A3C46E8-61CC-4603-A589-7422A47A8E4A}"/>
     </a:ext>
   </a:extLst>
 </a:theme>

</xml_diff>

<commit_message>
Revert "TryCursor, re-Try Sound... gota fix jump."
This reverts commit 2add77a9782ee520dca7752e6a7ade4bb0c35d52.

Conflicts:
	ProjecteOficial/Joc_MBF/Joc_MBF.pde
</commit_message>
<xml_diff>
--- a/ProjecteOficial/Putades.docx
+++ b/ProjecteOficial/Putades.docx
@@ -4,7 +4,15 @@
   <w:body>
     <w:p>
       <w:r>
-        <w:t xml:space="preserve">Si fa un load </w:t>
+        <w:t xml:space="preserve">Si fa un </w:t>
+      </w:r>
+      <w:proofErr w:type="spellStart"/>
+      <w:r>
+        <w:t>load</w:t>
+      </w:r>
+      <w:proofErr w:type="spellEnd"/>
+      <w:r>
+        <w:t xml:space="preserve"> </w:t>
       </w:r>
       <w:r>
         <w:t>d’alguna</w:t>
@@ -21,7 +29,15 @@
     </w:p>
     <w:p>
       <w:r>
-        <w:t xml:space="preserve">Posar un noLoop(); al draw(){} </w:t>
+        <w:t xml:space="preserve">Posar un </w:t>
+      </w:r>
+      <w:proofErr w:type="spellStart"/>
+      <w:r>
+        <w:t>noLoop</w:t>
+      </w:r>
+      <w:proofErr w:type="spellEnd"/>
+      <w:r>
+        <w:t xml:space="preserve">(); al draw(){} </w:t>
       </w:r>
       <w:r>
         <w:t>en el meu cas, després de:</w:t>
@@ -33,11 +49,19 @@
           <w:i/>
         </w:rPr>
       </w:pPr>
+      <w:proofErr w:type="spellStart"/>
       <w:r>
         <w:rPr>
           <w:i/>
         </w:rPr>
-        <w:t>lines = loadStrings("Visual/Characters/Player/p"+ptg+"_spritesheet.txt");</w:t>
+        <w:t>lines</w:t>
+      </w:r>
+      <w:proofErr w:type="spellEnd"/>
+      <w:r>
+        <w:rPr>
+          <w:i/>
+        </w:rPr>
+        <w:t xml:space="preserve"> = loadStrings("Visual/Characters/Player/p"+ptg+"_spritesheet.txt");</w:t>
       </w:r>
     </w:p>
     <w:p>
@@ -49,25 +73,81 @@
     </w:p>
     <w:p>
       <w:r>
-        <w:t>Hi ha vegades que carrega una imatge, altres que no. Es degut al frameRate.. si és superior a 16 pot ser que la carregui o no. Si es 60 no la carrega mai i si es 10 o inferior la carrega sempre.</w:t>
+        <w:t xml:space="preserve">Hi ha vegades que carrega una imatge, altres que no. Es degut al </w:t>
+      </w:r>
+      <w:proofErr w:type="spellStart"/>
+      <w:r>
+        <w:t>frameRate</w:t>
+      </w:r>
+      <w:proofErr w:type="spellEnd"/>
+      <w:r>
+        <w:t>.. si és superior a 16 pot ser que la carregui o no. Si es 60 no la carrega mai i si es 10 o inferior la carrega sempre.</w:t>
       </w:r>
     </w:p>
     <w:p/>
     <w:p>
       <w:r>
-        <w:t>S’ha de posar al acabar tot el projecte un focus, ja que sinó s’haurà de fer click per començar el joc. O posar un botó que executi el joc.</w:t>
+        <w:t xml:space="preserve">S’ha de posar al acabar tot el projecte un focus, ja que sinó s’haurà de fer </w:t>
+      </w:r>
+      <w:proofErr w:type="spellStart"/>
+      <w:r>
+        <w:t>click</w:t>
+      </w:r>
+      <w:proofErr w:type="spellEnd"/>
+      <w:r>
+        <w:t xml:space="preserve"> per començar el joc. O posar un botó que executi el joc.</w:t>
       </w:r>
     </w:p>
     <w:p/>
     <w:p>
       <w:r>
-        <w:t>Si es canvia el framerate, explota. (Imatges not working)</w:t>
+        <w:t xml:space="preserve">Si es canvia el </w:t>
+      </w:r>
+      <w:proofErr w:type="spellStart"/>
+      <w:r>
+        <w:t>framerate</w:t>
+      </w:r>
+      <w:proofErr w:type="spellEnd"/>
+      <w:r>
+        <w:t xml:space="preserve">, explota. (Imatges </w:t>
+      </w:r>
+      <w:proofErr w:type="spellStart"/>
+      <w:r>
+        <w:t>not</w:t>
+      </w:r>
+      <w:proofErr w:type="spellEnd"/>
+      <w:r>
+        <w:t xml:space="preserve"> </w:t>
+      </w:r>
+      <w:proofErr w:type="spellStart"/>
+      <w:r>
+        <w:t>working</w:t>
+      </w:r>
+      <w:proofErr w:type="spellEnd"/>
+      <w:r>
+        <w:t>)</w:t>
       </w:r>
     </w:p>
     <w:p/>
     <w:p>
       <w:r>
-        <w:t>El so de boing no funka 100%.</w:t>
+        <w:t xml:space="preserve">El so de </w:t>
+      </w:r>
+      <w:proofErr w:type="spellStart"/>
+      <w:r>
+        <w:t>boing</w:t>
+      </w:r>
+      <w:proofErr w:type="spellEnd"/>
+      <w:r>
+        <w:t xml:space="preserve"> no </w:t>
+      </w:r>
+      <w:proofErr w:type="spellStart"/>
+      <w:r>
+        <w:t>funka</w:t>
+      </w:r>
+      <w:proofErr w:type="spellEnd"/>
+      <w:r>
+        <w:t xml:space="preserve"> 100%.</w:t>
       </w:r>
     </w:p>
     <w:p/>
@@ -78,17 +158,60 @@
         </w:rPr>
       </w:pPr>
       <w:r>
-        <w:t>Quan faig apareixe els controls al menú, si tanco i reobro sense moure mouseX ni mouseY es tanca automàticament, encara que no es faci el click esquerre. S’arregla assignant una nova posició al mouseX i mouseY automàticament.</w:t>
-      </w:r>
-    </w:p>
-    <w:p/>
-    <w:p>
-      <w:r>
-        <w:t>Intentant fer un cursor(img) amb una imatge personalitzada, salta l’error d’invalid hotSpot.</w:t>
+        <w:t xml:space="preserve">Quan faig </w:t>
+      </w:r>
+      <w:proofErr w:type="spellStart"/>
+      <w:r>
+        <w:t>apareixe</w:t>
+      </w:r>
+      <w:proofErr w:type="spellEnd"/>
+      <w:r>
+        <w:t xml:space="preserve"> els controls al menú, si tanco i reobro sense moure </w:t>
+      </w:r>
+      <w:proofErr w:type="spellStart"/>
+      <w:r>
+        <w:t>mouseX</w:t>
+      </w:r>
+      <w:proofErr w:type="spellEnd"/>
+      <w:r>
+        <w:t xml:space="preserve"> ni </w:t>
+      </w:r>
+      <w:proofErr w:type="spellStart"/>
+      <w:r>
+        <w:t>mouseY</w:t>
+      </w:r>
+      <w:proofErr w:type="spellEnd"/>
+      <w:r>
+        <w:t xml:space="preserve"> es tanca automàticament, encara que no es faci el </w:t>
+      </w:r>
+      <w:proofErr w:type="spellStart"/>
+      <w:r>
+        <w:t>click</w:t>
+      </w:r>
+      <w:proofErr w:type="spellEnd"/>
+      <w:r>
+        <w:t xml:space="preserve"> esquerre. S’arregla assignant una nova posició al </w:t>
+      </w:r>
+      <w:proofErr w:type="spellStart"/>
+      <w:r>
+        <w:t>mouseX</w:t>
+      </w:r>
+      <w:proofErr w:type="spellEnd"/>
+      <w:r>
+        <w:t xml:space="preserve"> i </w:t>
+      </w:r>
+      <w:proofErr w:type="spellStart"/>
+      <w:r>
+        <w:t>mouseY</w:t>
+      </w:r>
+      <w:proofErr w:type="spellEnd"/>
+      <w:r>
+        <w:t xml:space="preserve"> automàticament.</w:t>
       </w:r>
       <w:bookmarkStart w:id="0" w:name="_GoBack"/>
       <w:bookmarkEnd w:id="0"/>
     </w:p>
+    <w:p/>
     <w:sectPr>
       <w:pgSz w:w="11906" w:h="16838"/>
       <w:pgMar w:top="1417" w:right="1701" w:bottom="1417" w:left="1701" w:header="708" w:footer="708" w:gutter="0"/>
@@ -740,7 +863,7 @@
   <a:extraClrSchemeLst/>
   <a:extLst>
     <a:ext uri="{05A4C25C-085E-4340-85A3-A5531E510DB2}">
-      <thm15:themeFamily xmlns:thm15="http://schemas.microsoft.com/office/thememl/2012/main" xmlns="" name="Office Theme" id="{62F939B6-93AF-4DB8-9C6B-D6C7DFDC589F}" vid="{4A3C46E8-61CC-4603-A589-7422A47A8E4A}"/>
+      <thm15:themeFamily xmlns="" xmlns:thm15="http://schemas.microsoft.com/office/thememl/2012/main" name="Office Theme" id="{62F939B6-93AF-4DB8-9C6B-D6C7DFDC589F}" vid="{4A3C46E8-61CC-4603-A589-7422A47A8E4A}"/>
     </a:ext>
   </a:extLst>
 </a:theme>

</xml_diff>